<commit_message>
Atualizado maneira de cadastro, não dependendo apenas do tipo de email
</commit_message>
<xml_diff>
--- a/DOCUMENTAÇÃO/BES-Especificação do Projeto - Template para entrega - SPRINT-01.docx
+++ b/DOCUMENTAÇÃO/BES-Especificação do Projeto - Template para entrega - SPRINT-01.docx
@@ -528,14 +528,7 @@
                         <w:rPr>
                           <w:color w:val="00B0F0"/>
                         </w:rPr>
-                        <w:t xml:space="preserve">para </w:t>
-                      </w:r>
-                      <w:proofErr w:type="gramStart"/>
-                      <w:r>
-                        <w:rPr>
-                          <w:color w:val="00B0F0"/>
-                        </w:rPr>
-                        <w:t xml:space="preserve">a cor </w:t>
+                        <w:t xml:space="preserve">para a cor </w:t>
                       </w:r>
                       <w:r>
                         <w:rPr>
@@ -544,7 +537,6 @@
                         </w:rPr>
                         <w:t>PRETA</w:t>
                       </w:r>
-                      <w:proofErr w:type="gramEnd"/>
                       <w:r>
                         <w:rPr>
                           <w:color w:val="00B0F0"/>
@@ -905,17 +897,8 @@
                           <w:rFonts w:eastAsia="Arial" w:cs="Arial"/>
                           <w:color w:val="000000" w:themeColor="text1"/>
                         </w:rPr>
-                        <w:t xml:space="preserve">Lisiane </w:t>
+                        <w:t>Lisiane Reips</w:t>
                       </w:r>
-                      <w:proofErr w:type="spellStart"/>
-                      <w:r>
-                        <w:rPr>
-                          <w:rFonts w:eastAsia="Arial" w:cs="Arial"/>
-                          <w:color w:val="000000" w:themeColor="text1"/>
-                        </w:rPr>
-                        <w:t>Reips</w:t>
-                      </w:r>
-                      <w:proofErr w:type="spellEnd"/>
                     </w:p>
                     <w:p>
                       <w:pPr>
@@ -3339,21 +3322,6 @@
               </w:numPr>
             </w:pPr>
             <w:r>
-              <w:t>Redireciona para os monitores de cada disciplina</w:t>
-            </w:r>
-            <w:r>
-              <w:t>.</w:t>
-            </w:r>
-          </w:p>
-          <w:p>
-            <w:pPr>
-              <w:pStyle w:val="PargrafodaLista"/>
-              <w:numPr>
-                <w:ilvl w:val="0"/>
-                <w:numId w:val="19"/>
-              </w:numPr>
-            </w:pPr>
-            <w:r>
               <w:t xml:space="preserve">Redireciona para os professores para fim de revisão </w:t>
             </w:r>
             <w:r>
@@ -3436,18 +3404,6 @@
             </w:pPr>
             <w:r>
               <w:t>Perguntas gerais relacionadas a instituição.</w:t>
-            </w:r>
-          </w:p>
-          <w:p>
-            <w:pPr>
-              <w:pStyle w:val="PargrafodaLista"/>
-              <w:numPr>
-                <w:ilvl w:val="0"/>
-                <w:numId w:val="22"/>
-              </w:numPr>
-            </w:pPr>
-            <w:r>
-              <w:t xml:space="preserve">Não dá respostas sem explicação prévia. </w:t>
             </w:r>
           </w:p>
           <w:p>
@@ -4723,6 +4679,9 @@
         <w:jc w:val="center"/>
       </w:pPr>
       <w:r>
+        <w:rPr>
+          <w:noProof/>
+        </w:rPr>
         <w:drawing>
           <wp:inline distT="0" distB="0" distL="0" distR="0" wp14:anchorId="2E76E761" wp14:editId="7C7317A9">
             <wp:extent cx="5400040" cy="1731010"/>
@@ -20012,6 +19971,74 @@
 </file>
 
 <file path=customXml/item1.xml><?xml version="1.0" encoding="utf-8"?>
+<?mso-contentType ?>
+<FormTemplates xmlns="http://schemas.microsoft.com/sharepoint/v3/contenttype/forms">
+  <Display>DocumentLibraryForm</Display>
+  <Edit>DocumentLibraryForm</Edit>
+  <New>DocumentLibraryForm</New>
+</FormTemplates>
+</file>
+
+<file path=customXml/item2.xml><?xml version="1.0" encoding="utf-8"?>
+<b:Sources xmlns:b="http://schemas.openxmlformats.org/officeDocument/2006/bibliography" xmlns="http://schemas.openxmlformats.org/officeDocument/2006/bibliography" SelectedStyle="\APASixthEditionOfficeOnline.xsl" StyleName="APA" Version="6"/>
+</file>
+
+<file path=customXml/item3.xml><?xml version="1.0" encoding="utf-8"?>
+<p:properties xmlns:p="http://schemas.microsoft.com/office/2006/metadata/properties" xmlns:xsi="http://www.w3.org/2001/XMLSchema-instance" xmlns:pc="http://schemas.microsoft.com/office/infopath/2007/PartnerControls">
+  <documentManagement>
+    <Self_Registration_Enabled xmlns="62040d15-2a0f-436b-b36b-d0997ccb9385" xsi:nil="true"/>
+    <Teachers xmlns="62040d15-2a0f-436b-b36b-d0997ccb9385">
+      <UserInfo>
+        <DisplayName/>
+        <AccountId xsi:nil="true"/>
+        <AccountType/>
+      </UserInfo>
+    </Teachers>
+    <Student_Groups xmlns="62040d15-2a0f-436b-b36b-d0997ccb9385">
+      <UserInfo>
+        <DisplayName/>
+        <AccountId xsi:nil="true"/>
+        <AccountType/>
+      </UserInfo>
+    </Student_Groups>
+    <_ip_UnifiedCompliancePolicyUIAction xmlns="http://schemas.microsoft.com/sharepoint/v3" xsi:nil="true"/>
+    <Distribution_Groups xmlns="62040d15-2a0f-436b-b36b-d0997ccb9385" xsi:nil="true"/>
+    <AppVersion xmlns="62040d15-2a0f-436b-b36b-d0997ccb9385" xsi:nil="true"/>
+    <Is_Collaboration_Space_Locked xmlns="62040d15-2a0f-436b-b36b-d0997ccb9385" xsi:nil="true"/>
+    <Teams_Channel_Section_Location xmlns="62040d15-2a0f-436b-b36b-d0997ccb9385" xsi:nil="true"/>
+    <Templates xmlns="62040d15-2a0f-436b-b36b-d0997ccb9385" xsi:nil="true"/>
+    <Has_Teacher_Only_SectionGroup xmlns="62040d15-2a0f-436b-b36b-d0997ccb9385" xsi:nil="true"/>
+    <CultureName xmlns="62040d15-2a0f-436b-b36b-d0997ccb9385" xsi:nil="true"/>
+    <Invited_Students xmlns="62040d15-2a0f-436b-b36b-d0997ccb9385" xsi:nil="true"/>
+    <LMS_Mappings xmlns="62040d15-2a0f-436b-b36b-d0997ccb9385" xsi:nil="true"/>
+    <Invited_Teachers xmlns="62040d15-2a0f-436b-b36b-d0997ccb9385" xsi:nil="true"/>
+    <_ip_UnifiedCompliancePolicyProperties xmlns="http://schemas.microsoft.com/sharepoint/v3" xsi:nil="true"/>
+    <TeamsChannelId xmlns="62040d15-2a0f-436b-b36b-d0997ccb9385" xsi:nil="true"/>
+    <IsNotebookLocked xmlns="62040d15-2a0f-436b-b36b-d0997ccb9385" xsi:nil="true"/>
+    <DefaultSectionNames xmlns="62040d15-2a0f-436b-b36b-d0997ccb9385" xsi:nil="true"/>
+    <Math_Settings xmlns="62040d15-2a0f-436b-b36b-d0997ccb9385" xsi:nil="true"/>
+    <Self_Registration_Enabled0 xmlns="62040d15-2a0f-436b-b36b-d0997ccb9385" xsi:nil="true"/>
+    <Owner xmlns="62040d15-2a0f-436b-b36b-d0997ccb9385">
+      <UserInfo>
+        <DisplayName/>
+        <AccountId xsi:nil="true"/>
+        <AccountType/>
+      </UserInfo>
+    </Owner>
+    <Students xmlns="62040d15-2a0f-436b-b36b-d0997ccb9385">
+      <UserInfo>
+        <DisplayName/>
+        <AccountId xsi:nil="true"/>
+        <AccountType/>
+      </UserInfo>
+    </Students>
+    <NotebookType xmlns="62040d15-2a0f-436b-b36b-d0997ccb9385" xsi:nil="true"/>
+    <FolderType xmlns="62040d15-2a0f-436b-b36b-d0997ccb9385" xsi:nil="true"/>
+  </documentManagement>
+</p:properties>
+</file>
+
+<file path=customXml/item4.xml><?xml version="1.0" encoding="utf-8"?>
 <ct:contentTypeSchema xmlns:ct="http://schemas.microsoft.com/office/2006/metadata/contentType" xmlns:ma="http://schemas.microsoft.com/office/2006/metadata/properties/metaAttributes" ct:_="" ma:_="" ma:contentTypeName="Document" ma:contentTypeID="0x01010041D9E00BB80FC442A2C2A7499C3714C9" ma:contentTypeVersion="38" ma:contentTypeDescription="Create a new document." ma:contentTypeScope="" ma:versionID="180907cabd1390ce6ba84695c2ac9765">
   <xsd:schema xmlns:xsd="http://www.w3.org/2001/XMLSchema" xmlns:xs="http://www.w3.org/2001/XMLSchema" xmlns:p="http://schemas.microsoft.com/office/2006/metadata/properties" xmlns:ns1="http://schemas.microsoft.com/sharepoint/v3" xmlns:ns3="62040d15-2a0f-436b-b36b-d0997ccb9385" xmlns:ns4="b88ab0f6-212d-4a79-9c89-e60cf90a1af2" targetNamespace="http://schemas.microsoft.com/office/2006/metadata/properties" ma:root="true" ma:fieldsID="d2ec7b8458867c643376c7ad39137ce4" ns1:_="" ns3:_="" ns4:_="">
     <xsd:import namespace="http://schemas.microsoft.com/sharepoint/v3"/>
@@ -20457,75 +20484,34 @@
 </ct:contentTypeSchema>
 </file>
 
-<file path=customXml/item2.xml><?xml version="1.0" encoding="utf-8"?>
-<p:properties xmlns:p="http://schemas.microsoft.com/office/2006/metadata/properties" xmlns:xsi="http://www.w3.org/2001/XMLSchema-instance" xmlns:pc="http://schemas.microsoft.com/office/infopath/2007/PartnerControls">
-  <documentManagement>
-    <Self_Registration_Enabled xmlns="62040d15-2a0f-436b-b36b-d0997ccb9385" xsi:nil="true"/>
-    <Teachers xmlns="62040d15-2a0f-436b-b36b-d0997ccb9385">
-      <UserInfo>
-        <DisplayName/>
-        <AccountId xsi:nil="true"/>
-        <AccountType/>
-      </UserInfo>
-    </Teachers>
-    <Student_Groups xmlns="62040d15-2a0f-436b-b36b-d0997ccb9385">
-      <UserInfo>
-        <DisplayName/>
-        <AccountId xsi:nil="true"/>
-        <AccountType/>
-      </UserInfo>
-    </Student_Groups>
-    <_ip_UnifiedCompliancePolicyUIAction xmlns="http://schemas.microsoft.com/sharepoint/v3" xsi:nil="true"/>
-    <Distribution_Groups xmlns="62040d15-2a0f-436b-b36b-d0997ccb9385" xsi:nil="true"/>
-    <AppVersion xmlns="62040d15-2a0f-436b-b36b-d0997ccb9385" xsi:nil="true"/>
-    <Is_Collaboration_Space_Locked xmlns="62040d15-2a0f-436b-b36b-d0997ccb9385" xsi:nil="true"/>
-    <Teams_Channel_Section_Location xmlns="62040d15-2a0f-436b-b36b-d0997ccb9385" xsi:nil="true"/>
-    <Templates xmlns="62040d15-2a0f-436b-b36b-d0997ccb9385" xsi:nil="true"/>
-    <Has_Teacher_Only_SectionGroup xmlns="62040d15-2a0f-436b-b36b-d0997ccb9385" xsi:nil="true"/>
-    <CultureName xmlns="62040d15-2a0f-436b-b36b-d0997ccb9385" xsi:nil="true"/>
-    <Invited_Students xmlns="62040d15-2a0f-436b-b36b-d0997ccb9385" xsi:nil="true"/>
-    <LMS_Mappings xmlns="62040d15-2a0f-436b-b36b-d0997ccb9385" xsi:nil="true"/>
-    <Invited_Teachers xmlns="62040d15-2a0f-436b-b36b-d0997ccb9385" xsi:nil="true"/>
-    <_ip_UnifiedCompliancePolicyProperties xmlns="http://schemas.microsoft.com/sharepoint/v3" xsi:nil="true"/>
-    <TeamsChannelId xmlns="62040d15-2a0f-436b-b36b-d0997ccb9385" xsi:nil="true"/>
-    <IsNotebookLocked xmlns="62040d15-2a0f-436b-b36b-d0997ccb9385" xsi:nil="true"/>
-    <DefaultSectionNames xmlns="62040d15-2a0f-436b-b36b-d0997ccb9385" xsi:nil="true"/>
-    <Math_Settings xmlns="62040d15-2a0f-436b-b36b-d0997ccb9385" xsi:nil="true"/>
-    <Self_Registration_Enabled0 xmlns="62040d15-2a0f-436b-b36b-d0997ccb9385" xsi:nil="true"/>
-    <Owner xmlns="62040d15-2a0f-436b-b36b-d0997ccb9385">
-      <UserInfo>
-        <DisplayName/>
-        <AccountId xsi:nil="true"/>
-        <AccountType/>
-      </UserInfo>
-    </Owner>
-    <Students xmlns="62040d15-2a0f-436b-b36b-d0997ccb9385">
-      <UserInfo>
-        <DisplayName/>
-        <AccountId xsi:nil="true"/>
-        <AccountType/>
-      </UserInfo>
-    </Students>
-    <NotebookType xmlns="62040d15-2a0f-436b-b36b-d0997ccb9385" xsi:nil="true"/>
-    <FolderType xmlns="62040d15-2a0f-436b-b36b-d0997ccb9385" xsi:nil="true"/>
-  </documentManagement>
-</p:properties>
+<file path=customXml/itemProps1.xml><?xml version="1.0" encoding="utf-8"?>
+<ds:datastoreItem xmlns:ds="http://schemas.openxmlformats.org/officeDocument/2006/customXml" ds:itemID="{11B1DE72-80E9-4162-B852-7908AAB96FDA}">
+  <ds:schemaRefs>
+    <ds:schemaRef ds:uri="http://schemas.microsoft.com/sharepoint/v3/contenttype/forms"/>
+  </ds:schemaRefs>
+</ds:datastoreItem>
 </file>
 
-<file path=customXml/item3.xml><?xml version="1.0" encoding="utf-8"?>
-<b:Sources xmlns:b="http://schemas.openxmlformats.org/officeDocument/2006/bibliography" xmlns="http://schemas.openxmlformats.org/officeDocument/2006/bibliography" SelectedStyle="\APASixthEditionOfficeOnline.xsl" StyleName="APA" Version="6"/>
+<file path=customXml/itemProps2.xml><?xml version="1.0" encoding="utf-8"?>
+<ds:datastoreItem xmlns:ds="http://schemas.openxmlformats.org/officeDocument/2006/customXml" ds:itemID="{6361653F-FA50-4CA8-9F6E-ECA281D73BE4}">
+  <ds:schemaRefs>
+    <ds:schemaRef ds:uri="http://schemas.openxmlformats.org/officeDocument/2006/bibliography"/>
+  </ds:schemaRefs>
+</ds:datastoreItem>
 </file>
 
-<file path=customXml/item4.xml><?xml version="1.0" encoding="utf-8"?>
-<?mso-contentType ?>
-<FormTemplates xmlns="http://schemas.microsoft.com/sharepoint/v3/contenttype/forms">
-  <Display>DocumentLibraryForm</Display>
-  <Edit>DocumentLibraryForm</Edit>
-  <New>DocumentLibraryForm</New>
-</FormTemplates>
+<file path=customXml/itemProps3.xml><?xml version="1.0" encoding="utf-8"?>
+<ds:datastoreItem xmlns:ds="http://schemas.openxmlformats.org/officeDocument/2006/customXml" ds:itemID="{95F86C99-42FA-4EA1-8E50-0FBF23CAF963}">
+  <ds:schemaRefs>
+    <ds:schemaRef ds:uri="http://schemas.microsoft.com/office/2006/metadata/properties"/>
+    <ds:schemaRef ds:uri="http://schemas.microsoft.com/office/infopath/2007/PartnerControls"/>
+    <ds:schemaRef ds:uri="62040d15-2a0f-436b-b36b-d0997ccb9385"/>
+    <ds:schemaRef ds:uri="http://schemas.microsoft.com/sharepoint/v3"/>
+  </ds:schemaRefs>
+</ds:datastoreItem>
 </file>
 
-<file path=customXml/itemProps1.xml><?xml version="1.0" encoding="utf-8"?>
+<file path=customXml/itemProps4.xml><?xml version="1.0" encoding="utf-8"?>
 <ds:datastoreItem xmlns:ds="http://schemas.openxmlformats.org/officeDocument/2006/customXml" ds:itemID="{EBB89DE7-2D48-4732-AF70-689A5CB07B71}">
   <ds:schemaRefs>
     <ds:schemaRef ds:uri="http://schemas.microsoft.com/office/2006/metadata/contentType"/>
@@ -20543,31 +20529,4 @@
     <ds:schemaRef ds:uri="http://schemas.microsoft.com/internal/obd"/>
   </ds:schemaRefs>
 </ds:datastoreItem>
-</file>
-
-<file path=customXml/itemProps2.xml><?xml version="1.0" encoding="utf-8"?>
-<ds:datastoreItem xmlns:ds="http://schemas.openxmlformats.org/officeDocument/2006/customXml" ds:itemID="{95F86C99-42FA-4EA1-8E50-0FBF23CAF963}">
-  <ds:schemaRefs>
-    <ds:schemaRef ds:uri="http://schemas.microsoft.com/office/2006/metadata/properties"/>
-    <ds:schemaRef ds:uri="http://schemas.microsoft.com/office/infopath/2007/PartnerControls"/>
-    <ds:schemaRef ds:uri="62040d15-2a0f-436b-b36b-d0997ccb9385"/>
-    <ds:schemaRef ds:uri="http://schemas.microsoft.com/sharepoint/v3"/>
-  </ds:schemaRefs>
-</ds:datastoreItem>
-</file>
-
-<file path=customXml/itemProps3.xml><?xml version="1.0" encoding="utf-8"?>
-<ds:datastoreItem xmlns:ds="http://schemas.openxmlformats.org/officeDocument/2006/customXml" ds:itemID="{6361653F-FA50-4CA8-9F6E-ECA281D73BE4}">
-  <ds:schemaRefs>
-    <ds:schemaRef ds:uri="http://schemas.openxmlformats.org/officeDocument/2006/bibliography"/>
-  </ds:schemaRefs>
-</ds:datastoreItem>
-</file>
-
-<file path=customXml/itemProps4.xml><?xml version="1.0" encoding="utf-8"?>
-<ds:datastoreItem xmlns:ds="http://schemas.openxmlformats.org/officeDocument/2006/customXml" ds:itemID="{11B1DE72-80E9-4162-B852-7908AAB96FDA}">
-  <ds:schemaRefs>
-    <ds:schemaRef ds:uri="http://schemas.microsoft.com/sharepoint/v3/contenttype/forms"/>
-  </ds:schemaRefs>
-</ds:datastoreItem>
 </file>
</xml_diff>